<commit_message>
Ajout du pipeline CI GitHub Actions
</commit_message>
<xml_diff>
--- a/DOC/Doc CI CD.docx
+++ b/DOC/Doc CI CD.docx
@@ -62,7 +62,15 @@
     </w:p>
     <w:p>
       <w:r>
-        <w:t>Dans le terminal (PyCharm ou autre), place-toi dans le dossier churn_V1 et tape :</w:t>
+        <w:t>Dans le terminal (</w:t>
+      </w:r>
+      <w:proofErr w:type="spellStart"/>
+      <w:r>
+        <w:t>PyCharm</w:t>
+      </w:r>
+      <w:proofErr w:type="spellEnd"/>
+      <w:r>
+        <w:t xml:space="preserve"> ou autre), place-toi dans le dossier churn_V1 et tape :</w:t>
       </w:r>
     </w:p>
     <w:p>
@@ -160,7 +168,25 @@
           <w:b/>
           <w:bCs/>
         </w:rPr>
-        <w:t xml:space="preserve"> à la racine de ton projet. Ce dossier contient toutes les informations de versionnement pour Git.</w:t>
+        <w:t xml:space="preserve"> à la racine de ton projet. Ce dossier contient toutes les informations de </w:t>
+      </w:r>
+      <w:proofErr w:type="spellStart"/>
+      <w:r>
+        <w:rPr>
+          <w:rFonts w:ascii="Segoe UI Emoji" w:hAnsi="Segoe UI Emoji" w:cs="Segoe UI Emoji"/>
+          <w:b/>
+          <w:bCs/>
+        </w:rPr>
+        <w:t>versionnement</w:t>
+      </w:r>
+      <w:proofErr w:type="spellEnd"/>
+      <w:r>
+        <w:rPr>
+          <w:rFonts w:ascii="Segoe UI Emoji" w:hAnsi="Segoe UI Emoji" w:cs="Segoe UI Emoji"/>
+          <w:b/>
+          <w:bCs/>
+        </w:rPr>
+        <w:t xml:space="preserve"> pour Git.</w:t>
       </w:r>
     </w:p>
     <w:p>
@@ -181,7 +207,43 @@
           <w:b/>
           <w:bCs/>
         </w:rPr>
-        <w:t>Git te donne un message comme ça : Initialized empty Git repository in ...</w:t>
+        <w:t xml:space="preserve">Git te donne un message comme ça : </w:t>
+      </w:r>
+      <w:proofErr w:type="spellStart"/>
+      <w:r>
+        <w:rPr>
+          <w:rFonts w:ascii="Segoe UI Emoji" w:hAnsi="Segoe UI Emoji" w:cs="Segoe UI Emoji"/>
+          <w:b/>
+          <w:bCs/>
+        </w:rPr>
+        <w:t>Initialized</w:t>
+      </w:r>
+      <w:proofErr w:type="spellEnd"/>
+      <w:r>
+        <w:rPr>
+          <w:rFonts w:ascii="Segoe UI Emoji" w:hAnsi="Segoe UI Emoji" w:cs="Segoe UI Emoji"/>
+          <w:b/>
+          <w:bCs/>
+        </w:rPr>
+        <w:t xml:space="preserve"> </w:t>
+      </w:r>
+      <w:proofErr w:type="spellStart"/>
+      <w:r>
+        <w:rPr>
+          <w:rFonts w:ascii="Segoe UI Emoji" w:hAnsi="Segoe UI Emoji" w:cs="Segoe UI Emoji"/>
+          <w:b/>
+          <w:bCs/>
+        </w:rPr>
+        <w:t>empty</w:t>
+      </w:r>
+      <w:proofErr w:type="spellEnd"/>
+      <w:r>
+        <w:rPr>
+          <w:rFonts w:ascii="Segoe UI Emoji" w:hAnsi="Segoe UI Emoji" w:cs="Segoe UI Emoji"/>
+          <w:b/>
+          <w:bCs/>
+        </w:rPr>
+        <w:t xml:space="preserve"> Git repository in ...</w:t>
       </w:r>
     </w:p>
     <w:p>
@@ -471,8 +533,17 @@
           <w:b/>
           <w:bCs/>
         </w:rPr>
-        <w:t>fichier .gitignore</w:t>
-      </w:r>
+        <w:t>fichier .</w:t>
+      </w:r>
+      <w:proofErr w:type="spellStart"/>
+      <w:r>
+        <w:rPr>
+          <w:b/>
+          <w:bCs/>
+        </w:rPr>
+        <w:t>gitignore</w:t>
+      </w:r>
+      <w:proofErr w:type="spellEnd"/>
       <w:proofErr w:type="gramEnd"/>
     </w:p>
     <w:p>
@@ -488,8 +559,17 @@
           <w:b/>
           <w:bCs/>
         </w:rPr>
-        <w:t>.gitignore</w:t>
-      </w:r>
+        <w:t>.</w:t>
+      </w:r>
+      <w:proofErr w:type="spellStart"/>
+      <w:r>
+        <w:rPr>
+          <w:b/>
+          <w:bCs/>
+        </w:rPr>
+        <w:t>gitignore</w:t>
+      </w:r>
+      <w:proofErr w:type="spellEnd"/>
       <w:proofErr w:type="gramEnd"/>
       <w:r>
         <w:t xml:space="preserve"> permet à Git de savoir quels fichiers il ne doit pas suivre. Par exemple, tu veux que Git ignore les fichiers temporaires, les fichiers système ou les fichiers de l'environnement virtuel (comme ceux créés par Python).</w:t>
@@ -515,8 +595,17 @@
           <w:b/>
           <w:bCs/>
         </w:rPr>
-        <w:t>fichier .gitignore</w:t>
-      </w:r>
+        <w:t>fichier .</w:t>
+      </w:r>
+      <w:proofErr w:type="spellStart"/>
+      <w:r>
+        <w:rPr>
+          <w:b/>
+          <w:bCs/>
+        </w:rPr>
+        <w:t>gitignore</w:t>
+      </w:r>
+      <w:proofErr w:type="spellEnd"/>
       <w:proofErr w:type="gramEnd"/>
       <w:r>
         <w:t xml:space="preserve"> à la racine de ton projet :</w:t>
@@ -534,8 +623,13 @@
       </w:r>
       <w:proofErr w:type="gramStart"/>
       <w:r>
-        <w:t>nommé .gitignore</w:t>
-      </w:r>
+        <w:t>nommé .</w:t>
+      </w:r>
+      <w:proofErr w:type="spellStart"/>
+      <w:r>
+        <w:t>gitignore</w:t>
+      </w:r>
+      <w:proofErr w:type="spellEnd"/>
       <w:proofErr w:type="gramEnd"/>
       <w:r>
         <w:t>.</w:t>
@@ -553,8 +647,13 @@
       </w:r>
       <w:proofErr w:type="gramStart"/>
       <w:r>
-        <w:t>en .gitignore</w:t>
-      </w:r>
+        <w:t>en .</w:t>
+      </w:r>
+      <w:proofErr w:type="spellStart"/>
+      <w:r>
+        <w:t>gitignore</w:t>
+      </w:r>
+      <w:proofErr w:type="spellEnd"/>
       <w:proofErr w:type="gramEnd"/>
       <w:r>
         <w:t xml:space="preserve"> (assure-toi que l'extension .txt soit bien supprimée, sinon ça ne fonctionnera pas).</w:t>
@@ -583,8 +682,13 @@
       </w:r>
       <w:proofErr w:type="gramStart"/>
       <w:r>
-        <w:t>fichier .gitignore</w:t>
-      </w:r>
+        <w:t>fichier .</w:t>
+      </w:r>
+      <w:proofErr w:type="spellStart"/>
+      <w:r>
+        <w:t>gitignore</w:t>
+      </w:r>
+      <w:proofErr w:type="spellEnd"/>
       <w:proofErr w:type="gramEnd"/>
       <w:r>
         <w:t xml:space="preserve"> pour ignorer les fichiers et dossiers courants qui ne doivent pas être suivis par Git :</w:t>
@@ -604,8 +708,17 @@
           <w:b/>
           <w:bCs/>
         </w:rPr>
-        <w:t>fichier .gitignore</w:t>
-      </w:r>
+        <w:t>fichier .</w:t>
+      </w:r>
+      <w:proofErr w:type="spellStart"/>
+      <w:r>
+        <w:rPr>
+          <w:b/>
+          <w:bCs/>
+        </w:rPr>
+        <w:t>gitignore</w:t>
+      </w:r>
+      <w:proofErr w:type="spellEnd"/>
       <w:proofErr w:type="gramEnd"/>
       <w:r>
         <w:t xml:space="preserve"> :</w:t>
@@ -619,28 +732,37 @@
     <w:p>
       <w:proofErr w:type="gramStart"/>
       <w:r>
-        <w:t>.env</w:t>
-      </w:r>
+        <w:t>.</w:t>
+      </w:r>
+      <w:proofErr w:type="spellStart"/>
+      <w:r>
+        <w:t>env</w:t>
+      </w:r>
+      <w:proofErr w:type="spellEnd"/>
       <w:proofErr w:type="gramEnd"/>
       <w:r>
         <w:t>/</w:t>
       </w:r>
     </w:p>
     <w:p>
+      <w:proofErr w:type="spellStart"/>
       <w:proofErr w:type="gramStart"/>
       <w:r>
         <w:t>venv</w:t>
       </w:r>
+      <w:proofErr w:type="spellEnd"/>
       <w:proofErr w:type="gramEnd"/>
       <w:r>
         <w:t>/</w:t>
       </w:r>
     </w:p>
     <w:p>
+      <w:proofErr w:type="spellStart"/>
       <w:proofErr w:type="gramStart"/>
       <w:r>
         <w:t>env</w:t>
       </w:r>
+      <w:proofErr w:type="spellEnd"/>
       <w:proofErr w:type="gramEnd"/>
       <w:r>
         <w:t>/</w:t>
@@ -654,13 +776,23 @@
     </w:p>
     <w:p>
       <w:r>
-        <w:t>*.pyc</w:t>
-      </w:r>
-    </w:p>
-    <w:p>
-      <w:r>
-        <w:t>*.pyo</w:t>
-      </w:r>
+        <w:t>*.</w:t>
+      </w:r>
+      <w:proofErr w:type="spellStart"/>
+      <w:r>
+        <w:t>pyc</w:t>
+      </w:r>
+      <w:proofErr w:type="spellEnd"/>
+    </w:p>
+    <w:p>
+      <w:r>
+        <w:t>*.</w:t>
+      </w:r>
+      <w:proofErr w:type="spellStart"/>
+      <w:r>
+        <w:t>pyo</w:t>
+      </w:r>
+      <w:proofErr w:type="spellEnd"/>
     </w:p>
     <w:p/>
     <w:p>
@@ -671,8 +803,13 @@
     <w:p>
       <w:proofErr w:type="gramStart"/>
       <w:r>
-        <w:t>.idea</w:t>
-      </w:r>
+        <w:t>.</w:t>
+      </w:r>
+      <w:proofErr w:type="spellStart"/>
+      <w:r>
+        <w:t>idea</w:t>
+      </w:r>
+      <w:proofErr w:type="spellEnd"/>
       <w:proofErr w:type="gramEnd"/>
       <w:r>
         <w:t>/</w:t>
@@ -680,8 +817,13 @@
     </w:p>
     <w:p>
       <w:r>
-        <w:t>*.iml</w:t>
-      </w:r>
+        <w:t>*.</w:t>
+      </w:r>
+      <w:proofErr w:type="spellStart"/>
+      <w:r>
+        <w:t>iml</w:t>
+      </w:r>
+      <w:proofErr w:type="spellEnd"/>
     </w:p>
     <w:p/>
     <w:p>
@@ -690,15 +832,23 @@
       </w:r>
     </w:p>
     <w:p>
+      <w:proofErr w:type="spellStart"/>
       <w:r>
         <w:t>Thumbs.db</w:t>
       </w:r>
-    </w:p>
-    <w:p>
-      <w:r>
-        <w:t>.DS_Store</w:t>
-      </w:r>
-    </w:p>
+      <w:proofErr w:type="spellEnd"/>
+    </w:p>
+    <w:p>
+      <w:r>
+        <w:t>.</w:t>
+      </w:r>
+      <w:proofErr w:type="spellStart"/>
+      <w:r>
+        <w:t>DS_Store</w:t>
+      </w:r>
+      <w:proofErr w:type="spellEnd"/>
+    </w:p>
+    <w:p/>
     <w:p>
       <w:pPr>
         <w:numPr>
@@ -712,8 +862,18 @@
           <w:b/>
           <w:bCs/>
         </w:rPr>
-        <w:t>.env</w:t>
-      </w:r>
+        <w:lastRenderedPageBreak/>
+        <w:t>.</w:t>
+      </w:r>
+      <w:proofErr w:type="spellStart"/>
+      <w:r>
+        <w:rPr>
+          <w:b/>
+          <w:bCs/>
+        </w:rPr>
+        <w:t>env</w:t>
+      </w:r>
+      <w:proofErr w:type="spellEnd"/>
       <w:proofErr w:type="gramEnd"/>
       <w:r>
         <w:rPr>
@@ -734,7 +894,6 @@
         </w:numPr>
       </w:pPr>
       <w:r>
-        <w:lastRenderedPageBreak/>
         <w:t>**</w:t>
       </w:r>
       <w:r>
@@ -742,16 +901,34 @@
           <w:i/>
           <w:iCs/>
         </w:rPr>
-        <w:t>.pyc</w:t>
-      </w:r>
-      <w:proofErr w:type="gramStart"/>
+        <w:t>.</w:t>
+      </w:r>
+      <w:proofErr w:type="spellStart"/>
       <w:r>
         <w:rPr>
           <w:i/>
           <w:iCs/>
         </w:rPr>
-        <w:t>, .pyo</w:t>
-      </w:r>
+        <w:t>pyc</w:t>
+      </w:r>
+      <w:proofErr w:type="spellEnd"/>
+      <w:proofErr w:type="gramStart"/>
+      <w:r>
+        <w:rPr>
+          <w:i/>
+          <w:iCs/>
+        </w:rPr>
+        <w:t>, .</w:t>
+      </w:r>
+      <w:proofErr w:type="spellStart"/>
+      <w:r>
+        <w:rPr>
+          <w:i/>
+          <w:iCs/>
+        </w:rPr>
+        <w:t>pyo</w:t>
+      </w:r>
+      <w:proofErr w:type="spellEnd"/>
       <w:proofErr w:type="gramEnd"/>
       <w:r>
         <w:t xml:space="preserve"> : ignorer les fichiers Python compilés.</w:t>
@@ -770,8 +947,17 @@
           <w:b/>
           <w:bCs/>
         </w:rPr>
-        <w:t>.idea</w:t>
-      </w:r>
+        <w:t>.</w:t>
+      </w:r>
+      <w:proofErr w:type="spellStart"/>
+      <w:r>
+        <w:rPr>
+          <w:b/>
+          <w:bCs/>
+        </w:rPr>
+        <w:t>idea</w:t>
+      </w:r>
+      <w:proofErr w:type="spellEnd"/>
       <w:proofErr w:type="gramEnd"/>
       <w:r>
         <w:rPr>
@@ -781,7 +967,15 @@
         <w:t>/</w:t>
       </w:r>
       <w:r>
-        <w:t xml:space="preserve"> : ignorer les dossiers et fichiers créés par PyCharm (IDE).</w:t>
+        <w:t xml:space="preserve"> : ignorer les dossiers et fichiers créés par </w:t>
+      </w:r>
+      <w:proofErr w:type="spellStart"/>
+      <w:r>
+        <w:t>PyCharm</w:t>
+      </w:r>
+      <w:proofErr w:type="spellEnd"/>
+      <w:r>
+        <w:t xml:space="preserve"> (IDE).</w:t>
       </w:r>
     </w:p>
     <w:p>
@@ -791,15 +985,41 @@
           <w:numId w:val="5"/>
         </w:numPr>
       </w:pPr>
-      <w:r>
-        <w:rPr>
-          <w:b/>
-          <w:bCs/>
-        </w:rPr>
-        <w:t>Thumbs.db, .DS_Store</w:t>
-      </w:r>
-      <w:r>
-        <w:t xml:space="preserve"> : ignorer les fichiers système générés sous Windows ou macOS.</w:t>
+      <w:proofErr w:type="spellStart"/>
+      <w:r>
+        <w:rPr>
+          <w:b/>
+          <w:bCs/>
+        </w:rPr>
+        <w:t>Thumbs.db</w:t>
+      </w:r>
+      <w:proofErr w:type="spellEnd"/>
+      <w:r>
+        <w:rPr>
+          <w:b/>
+          <w:bCs/>
+        </w:rPr>
+        <w:t>, .</w:t>
+      </w:r>
+      <w:proofErr w:type="spellStart"/>
+      <w:r>
+        <w:rPr>
+          <w:b/>
+          <w:bCs/>
+        </w:rPr>
+        <w:t>DS_Store</w:t>
+      </w:r>
+      <w:proofErr w:type="spellEnd"/>
+      <w:r>
+        <w:t xml:space="preserve"> : ignorer les fichiers système générés sous Windows ou </w:t>
+      </w:r>
+      <w:proofErr w:type="spellStart"/>
+      <w:r>
+        <w:t>macOS</w:t>
+      </w:r>
+      <w:proofErr w:type="spellEnd"/>
+      <w:r>
+        <w:t>.</w:t>
       </w:r>
     </w:p>
     <w:p>
@@ -822,12 +1042,26 @@
           <w:b/>
           <w:bCs/>
         </w:rPr>
-        <w:t>fichier .gitignore</w:t>
-      </w:r>
+        <w:t>fichier .</w:t>
+      </w:r>
+      <w:proofErr w:type="spellStart"/>
+      <w:r>
+        <w:rPr>
+          <w:b/>
+          <w:bCs/>
+        </w:rPr>
+        <w:t>gitignore</w:t>
+      </w:r>
+      <w:proofErr w:type="spellEnd"/>
       <w:proofErr w:type="gramEnd"/>
       <w:r>
         <w:t>.</w:t>
       </w:r>
+    </w:p>
+    <w:p>
+      <w:pPr>
+        <w:ind w:left="720"/>
+      </w:pPr>
     </w:p>
     <w:p>
       <w:r>
@@ -871,8 +1105,13 @@
       </w:r>
       <w:proofErr w:type="gramStart"/>
       <w:r>
-        <w:t>fichier .gitignore</w:t>
-      </w:r>
+        <w:t>fichier .</w:t>
+      </w:r>
+      <w:proofErr w:type="spellStart"/>
+      <w:r>
+        <w:t>gitignore</w:t>
+      </w:r>
+      <w:proofErr w:type="spellEnd"/>
       <w:proofErr w:type="gramEnd"/>
       <w:r>
         <w:t xml:space="preserve"> indique à Git quels fichiers ou dossiers ne doivent pas être suivis ni envoyés vers le dépôt Git.</w:t>
@@ -919,22 +1158,37 @@
         </w:numPr>
       </w:pPr>
       <w:r>
-        <w:t xml:space="preserve">Si tu ouvres ton terminal dans PyCharm, tu peux vérifier si le </w:t>
+        <w:t xml:space="preserve">Si tu ouvres ton terminal dans </w:t>
+      </w:r>
+      <w:proofErr w:type="spellStart"/>
+      <w:r>
+        <w:t>PyCharm</w:t>
+      </w:r>
+      <w:proofErr w:type="spellEnd"/>
+      <w:r>
+        <w:t xml:space="preserve">, tu peux vérifier si le </w:t>
       </w:r>
       <w:proofErr w:type="gramStart"/>
       <w:r>
-        <w:t>fichier .gitignore</w:t>
-      </w:r>
+        <w:t>fichier .</w:t>
+      </w:r>
+      <w:proofErr w:type="spellStart"/>
+      <w:r>
+        <w:t>gitignore</w:t>
+      </w:r>
+      <w:proofErr w:type="spellEnd"/>
       <w:proofErr w:type="gramEnd"/>
       <w:r>
         <w:t xml:space="preserve"> a été bien ajouté à ton projet en utilisant cette commande :</w:t>
       </w:r>
     </w:p>
     <w:p>
+      <w:proofErr w:type="spellStart"/>
       <w:proofErr w:type="gramStart"/>
       <w:r>
         <w:t>dir</w:t>
       </w:r>
+      <w:proofErr w:type="spellEnd"/>
       <w:proofErr w:type="gramEnd"/>
     </w:p>
     <w:p>
@@ -943,8 +1197,13 @@
       </w:r>
       <w:proofErr w:type="gramStart"/>
       <w:r>
-        <w:t>fichier .gitignore</w:t>
-      </w:r>
+        <w:t>fichier .</w:t>
+      </w:r>
+      <w:proofErr w:type="spellStart"/>
+      <w:r>
+        <w:t>gitignore</w:t>
+      </w:r>
+      <w:proofErr w:type="spellEnd"/>
       <w:proofErr w:type="gramEnd"/>
       <w:r>
         <w:t xml:space="preserve"> dans la liste.</w:t>
@@ -973,8 +1232,13 @@
       </w:r>
       <w:proofErr w:type="gramStart"/>
       <w:r>
-        <w:t>créer .gitignore</w:t>
-      </w:r>
+        <w:t>créer .</w:t>
+      </w:r>
+      <w:proofErr w:type="spellStart"/>
+      <w:r>
+        <w:t>gitignore</w:t>
+      </w:r>
+      <w:proofErr w:type="spellEnd"/>
       <w:proofErr w:type="gramEnd"/>
       <w:r>
         <w:t>), tu peux vérifier les fichiers suivis avec :</w:t>
@@ -987,8 +1251,13 @@
       </w:r>
       <w:proofErr w:type="gramEnd"/>
       <w:r>
-        <w:t xml:space="preserve"> status</w:t>
-      </w:r>
+        <w:t xml:space="preserve"> </w:t>
+      </w:r>
+      <w:proofErr w:type="spellStart"/>
+      <w:r>
+        <w:t>status</w:t>
+      </w:r>
+      <w:proofErr w:type="spellEnd"/>
     </w:p>
     <w:p>
       <w:r>
@@ -996,11 +1265,442 @@
       </w:r>
       <w:proofErr w:type="gramStart"/>
       <w:r>
-        <w:t>comme .env</w:t>
-      </w:r>
+        <w:t>comme .</w:t>
+      </w:r>
+      <w:proofErr w:type="spellStart"/>
+      <w:r>
+        <w:t>env</w:t>
+      </w:r>
+      <w:proofErr w:type="spellEnd"/>
       <w:proofErr w:type="gramEnd"/>
       <w:r>
         <w:t xml:space="preserve"> ou d'autres éléments ignorés apparaissent, cela signifie qu'ils sont déjà suivis.</w:t>
+      </w:r>
+    </w:p>
+    <w:p/>
+    <w:p/>
+    <w:p/>
+    <w:p/>
+    <w:p>
+      <w:pPr>
+        <w:rPr>
+          <w:b/>
+          <w:bCs/>
+        </w:rPr>
+      </w:pPr>
+      <w:r>
+        <w:rPr>
+          <w:rFonts w:ascii="Segoe UI Emoji" w:hAnsi="Segoe UI Emoji" w:cs="Segoe UI Emoji"/>
+          <w:b/>
+          <w:bCs/>
+        </w:rPr>
+        <w:lastRenderedPageBreak/>
+        <w:t>✅</w:t>
+      </w:r>
+      <w:r>
+        <w:rPr>
+          <w:b/>
+          <w:bCs/>
+        </w:rPr>
+        <w:t xml:space="preserve"> Étape 3 : Ajouter les fichiers au </w:t>
+      </w:r>
+      <w:proofErr w:type="spellStart"/>
+      <w:r>
+        <w:rPr>
+          <w:b/>
+          <w:bCs/>
+        </w:rPr>
+        <w:t>staging</w:t>
+      </w:r>
+      <w:proofErr w:type="spellEnd"/>
+      <w:r>
+        <w:rPr>
+          <w:b/>
+          <w:bCs/>
+        </w:rPr>
+        <w:t xml:space="preserve"> (préparer le commit)</w:t>
+      </w:r>
+    </w:p>
+    <w:p>
+      <w:r>
+        <w:t xml:space="preserve">Maintenant que ton </w:t>
+      </w:r>
+      <w:proofErr w:type="gramStart"/>
+      <w:r>
+        <w:t>fichier .</w:t>
+      </w:r>
+      <w:proofErr w:type="spellStart"/>
+      <w:r>
+        <w:t>gitignore</w:t>
+      </w:r>
+      <w:proofErr w:type="spellEnd"/>
+      <w:proofErr w:type="gramEnd"/>
+      <w:r>
+        <w:t xml:space="preserve"> est prêt et que tu as ton projet dans le dossier churn_V1, tu vas </w:t>
+      </w:r>
+      <w:r>
+        <w:rPr>
+          <w:b/>
+          <w:bCs/>
+        </w:rPr>
+        <w:t>indiquer à Git quels fichiers tu veux suivre</w:t>
+      </w:r>
+      <w:r>
+        <w:t xml:space="preserve">. Pour cela, on les ajoute au </w:t>
+      </w:r>
+      <w:r>
+        <w:rPr>
+          <w:highlight w:val="yellow"/>
+        </w:rPr>
+        <w:t>"</w:t>
+      </w:r>
+      <w:proofErr w:type="spellStart"/>
+      <w:r>
+        <w:rPr>
+          <w:b/>
+          <w:bCs/>
+          <w:highlight w:val="yellow"/>
+        </w:rPr>
+        <w:t>staging</w:t>
+      </w:r>
+      <w:proofErr w:type="spellEnd"/>
+      <w:r>
+        <w:rPr>
+          <w:b/>
+          <w:bCs/>
+          <w:highlight w:val="yellow"/>
+        </w:rPr>
+        <w:t xml:space="preserve"> area" (zone de préparation).</w:t>
+      </w:r>
+    </w:p>
+    <w:p>
+      <w:r>
+        <w:pict w14:anchorId="6F490502">
+          <v:rect id="_x0000_i1059" style="width:0;height:1.5pt" o:hralign="center" o:hrstd="t" o:hr="t" fillcolor="#a0a0a0" stroked="f"/>
+        </w:pict>
+      </w:r>
+    </w:p>
+    <w:p>
+      <w:pPr>
+        <w:rPr>
+          <w:b/>
+          <w:bCs/>
+        </w:rPr>
+      </w:pPr>
+      <w:r>
+        <w:rPr>
+          <w:rFonts w:ascii="Segoe UI Emoji" w:hAnsi="Segoe UI Emoji" w:cs="Segoe UI Emoji"/>
+          <w:b/>
+          <w:bCs/>
+        </w:rPr>
+        <w:t>📌</w:t>
+      </w:r>
+      <w:r>
+        <w:rPr>
+          <w:b/>
+          <w:bCs/>
+        </w:rPr>
+        <w:t xml:space="preserve"> Commande à exécuter :</w:t>
+      </w:r>
+    </w:p>
+    <w:p>
+      <w:r>
+        <w:t xml:space="preserve">Ouvre le </w:t>
+      </w:r>
+      <w:r>
+        <w:rPr>
+          <w:b/>
+          <w:bCs/>
+        </w:rPr>
+        <w:t xml:space="preserve">terminal dans </w:t>
+      </w:r>
+      <w:proofErr w:type="spellStart"/>
+      <w:r>
+        <w:rPr>
+          <w:b/>
+          <w:bCs/>
+        </w:rPr>
+        <w:t>PyCharm</w:t>
+      </w:r>
+      <w:proofErr w:type="spellEnd"/>
+      <w:r>
+        <w:t xml:space="preserve"> (Alt + F12 si besoin), puis tape :</w:t>
+      </w:r>
+    </w:p>
+    <w:p>
+      <w:pPr>
+        <w:rPr>
+          <w:b/>
+          <w:bCs/>
+          <w:i/>
+          <w:iCs/>
+          <w:color w:val="FF0000"/>
+        </w:rPr>
+      </w:pPr>
+      <w:proofErr w:type="gramStart"/>
+      <w:r>
+        <w:rPr>
+          <w:b/>
+          <w:bCs/>
+          <w:i/>
+          <w:iCs/>
+          <w:color w:val="FF0000"/>
+        </w:rPr>
+        <w:t>git</w:t>
+      </w:r>
+      <w:proofErr w:type="gramEnd"/>
+      <w:r>
+        <w:rPr>
+          <w:b/>
+          <w:bCs/>
+          <w:i/>
+          <w:iCs/>
+          <w:color w:val="FF0000"/>
+        </w:rPr>
+        <w:t xml:space="preserve"> </w:t>
+      </w:r>
+      <w:proofErr w:type="spellStart"/>
+      <w:r>
+        <w:rPr>
+          <w:b/>
+          <w:bCs/>
+          <w:i/>
+          <w:iCs/>
+          <w:color w:val="FF0000"/>
+        </w:rPr>
+        <w:t>add</w:t>
+      </w:r>
+      <w:proofErr w:type="spellEnd"/>
+      <w:r>
+        <w:rPr>
+          <w:b/>
+          <w:bCs/>
+          <w:i/>
+          <w:iCs/>
+          <w:color w:val="FF0000"/>
+        </w:rPr>
+        <w:t xml:space="preserve"> .</w:t>
+      </w:r>
+    </w:p>
+    <w:p>
+      <w:r>
+        <w:rPr>
+          <w:rFonts w:ascii="Segoe UI Emoji" w:hAnsi="Segoe UI Emoji" w:cs="Segoe UI Emoji"/>
+        </w:rPr>
+        <w:t>✅</w:t>
+      </w:r>
+      <w:r>
+        <w:t xml:space="preserve"> </w:t>
+      </w:r>
+      <w:r>
+        <w:rPr>
+          <w:b/>
+          <w:bCs/>
+        </w:rPr>
+        <w:t>Explication</w:t>
+      </w:r>
+      <w:r>
+        <w:t xml:space="preserve"> :</w:t>
+      </w:r>
+    </w:p>
+    <w:p>
+      <w:pPr>
+        <w:numPr>
+          <w:ilvl w:val="0"/>
+          <w:numId w:val="9"/>
+        </w:numPr>
+      </w:pPr>
+      <w:proofErr w:type="gramStart"/>
+      <w:r>
+        <w:t>git</w:t>
+      </w:r>
+      <w:proofErr w:type="gramEnd"/>
+      <w:r>
+        <w:t xml:space="preserve"> </w:t>
+      </w:r>
+      <w:proofErr w:type="spellStart"/>
+      <w:r>
+        <w:t>add</w:t>
+      </w:r>
+      <w:proofErr w:type="spellEnd"/>
+      <w:r>
+        <w:t xml:space="preserve"> . : ajoute </w:t>
+      </w:r>
+      <w:r>
+        <w:rPr>
+          <w:b/>
+          <w:bCs/>
+        </w:rPr>
+        <w:t>tous les fichiers</w:t>
+      </w:r>
+      <w:r>
+        <w:t xml:space="preserve"> (sauf ceux ignorés par .</w:t>
+      </w:r>
+      <w:proofErr w:type="spellStart"/>
+      <w:r>
+        <w:t>gitignore</w:t>
+      </w:r>
+      <w:proofErr w:type="spellEnd"/>
+      <w:r>
+        <w:t>) au "</w:t>
+      </w:r>
+      <w:proofErr w:type="spellStart"/>
+      <w:r>
+        <w:t>staging</w:t>
+      </w:r>
+      <w:proofErr w:type="spellEnd"/>
+      <w:r>
+        <w:t xml:space="preserve"> area", c’est-à-dire la zone de préparation avant le commit.</w:t>
+      </w:r>
+    </w:p>
+    <w:p>
+      <w:r>
+        <w:rPr>
+          <w:rFonts w:ascii="Segoe UI Emoji" w:hAnsi="Segoe UI Emoji" w:cs="Segoe UI Emoji"/>
+        </w:rPr>
+        <w:t>💡</w:t>
+      </w:r>
+      <w:r>
+        <w:t xml:space="preserve"> Tu peux aussi ajouter un fichier précis avec git </w:t>
+      </w:r>
+      <w:proofErr w:type="spellStart"/>
+      <w:r>
+        <w:t>add</w:t>
+      </w:r>
+      <w:proofErr w:type="spellEnd"/>
+      <w:r>
+        <w:t xml:space="preserve"> nom_du_fichier.py si tu veux être plus sélectif.</w:t>
+      </w:r>
+    </w:p>
+    <w:p>
+      <w:r>
+        <w:pict w14:anchorId="5F521F20">
+          <v:rect id="_x0000_i1060" style="width:0;height:1.5pt" o:hralign="center" o:hrstd="t" o:hr="t" fillcolor="#a0a0a0" stroked="f"/>
+        </w:pict>
+      </w:r>
+    </w:p>
+    <w:p>
+      <w:pPr>
+        <w:rPr>
+          <w:b/>
+          <w:bCs/>
+        </w:rPr>
+      </w:pPr>
+      <w:r>
+        <w:rPr>
+          <w:rFonts w:ascii="Segoe UI Emoji" w:hAnsi="Segoe UI Emoji" w:cs="Segoe UI Emoji"/>
+          <w:b/>
+          <w:bCs/>
+        </w:rPr>
+        <w:t>🔍</w:t>
+      </w:r>
+      <w:r>
+        <w:rPr>
+          <w:b/>
+          <w:bCs/>
+        </w:rPr>
+        <w:t xml:space="preserve"> Vérification :</w:t>
+      </w:r>
+    </w:p>
+    <w:p>
+      <w:r>
+        <w:t>Après avoir ajouté les fichiers, tu peux vérifier ce qui est prêt à être "commit" en tapant :</w:t>
+      </w:r>
+    </w:p>
+    <w:p>
+      <w:pPr>
+        <w:rPr>
+          <w:b/>
+          <w:bCs/>
+          <w:i/>
+          <w:iCs/>
+          <w:color w:val="FF0000"/>
+        </w:rPr>
+      </w:pPr>
+      <w:proofErr w:type="gramStart"/>
+      <w:r>
+        <w:rPr>
+          <w:b/>
+          <w:bCs/>
+          <w:i/>
+          <w:iCs/>
+          <w:color w:val="FF0000"/>
+        </w:rPr>
+        <w:t>git</w:t>
+      </w:r>
+      <w:proofErr w:type="gramEnd"/>
+      <w:r>
+        <w:rPr>
+          <w:b/>
+          <w:bCs/>
+          <w:i/>
+          <w:iCs/>
+          <w:color w:val="FF0000"/>
+        </w:rPr>
+        <w:t xml:space="preserve"> </w:t>
+      </w:r>
+      <w:proofErr w:type="spellStart"/>
+      <w:r>
+        <w:rPr>
+          <w:b/>
+          <w:bCs/>
+          <w:i/>
+          <w:iCs/>
+          <w:color w:val="FF0000"/>
+        </w:rPr>
+        <w:t>status</w:t>
+      </w:r>
+      <w:proofErr w:type="spellEnd"/>
+    </w:p>
+    <w:p>
+      <w:r>
+        <w:t xml:space="preserve">Tu verras les fichiers en vert = prêts à être </w:t>
+      </w:r>
+      <w:proofErr w:type="spellStart"/>
+      <w:r>
+        <w:t>commités</w:t>
+      </w:r>
+      <w:proofErr w:type="spellEnd"/>
+      <w:r>
+        <w:t xml:space="preserve"> </w:t>
+      </w:r>
+      <w:r>
+        <w:rPr>
+          <w:rFonts w:ascii="Segoe UI Emoji" w:hAnsi="Segoe UI Emoji" w:cs="Segoe UI Emoji"/>
+        </w:rPr>
+        <w:t>✅</w:t>
+      </w:r>
+    </w:p>
+    <w:p>
+      <w:r>
+        <w:pict w14:anchorId="6C810323">
+          <v:rect id="_x0000_i1061" style="width:0;height:1.5pt" o:hralign="center" o:hrstd="t" o:hr="t" fillcolor="#a0a0a0" stroked="f"/>
+        </w:pict>
+      </w:r>
+    </w:p>
+    <w:p>
+      <w:r>
+        <w:rPr>
+          <w:rFonts w:ascii="Segoe UI Emoji" w:hAnsi="Segoe UI Emoji" w:cs="Segoe UI Emoji"/>
+        </w:rPr>
+        <w:t>✅</w:t>
+      </w:r>
+      <w:r>
+        <w:t xml:space="preserve"> </w:t>
+      </w:r>
+      <w:r>
+        <w:rPr>
+          <w:b/>
+          <w:bCs/>
+        </w:rPr>
+        <w:t>Objectif</w:t>
+      </w:r>
+      <w:r>
+        <w:t xml:space="preserve"> :</w:t>
+      </w:r>
+      <w:r>
+        <w:br/>
+        <w:t>Préparer une "photo" de ton projet à ce moment précis. Une fois les fichiers ajoutés, tu pourras faire un commit.</w:t>
       </w:r>
     </w:p>
     <w:p/>
@@ -2133,6 +2833,155 @@
     </w:lvl>
   </w:abstractNum>
   <w:abstractNum w:abstractNumId="5" w15:restartNumberingAfterBreak="0">
+    <w:nsid w:val="3BE73C9D"/>
+    <w:multiLevelType w:val="multilevel"/>
+    <w:tmpl w:val="4A6CA708"/>
+    <w:lvl w:ilvl="0">
+      <w:start w:val="1"/>
+      <w:numFmt w:val="bullet"/>
+      <w:lvlText w:val=""/>
+      <w:lvlJc w:val="left"/>
+      <w:pPr>
+        <w:tabs>
+          <w:tab w:val="num" w:pos="720"/>
+        </w:tabs>
+        <w:ind w:left="720" w:hanging="360"/>
+      </w:pPr>
+      <w:rPr>
+        <w:rFonts w:ascii="Symbol" w:hAnsi="Symbol" w:hint="default"/>
+        <w:sz w:val="20"/>
+      </w:rPr>
+    </w:lvl>
+    <w:lvl w:ilvl="1" w:tentative="1">
+      <w:start w:val="1"/>
+      <w:numFmt w:val="bullet"/>
+      <w:lvlText w:val="o"/>
+      <w:lvlJc w:val="left"/>
+      <w:pPr>
+        <w:tabs>
+          <w:tab w:val="num" w:pos="1440"/>
+        </w:tabs>
+        <w:ind w:left="1440" w:hanging="360"/>
+      </w:pPr>
+      <w:rPr>
+        <w:rFonts w:ascii="Courier New" w:hAnsi="Courier New" w:hint="default"/>
+        <w:sz w:val="20"/>
+      </w:rPr>
+    </w:lvl>
+    <w:lvl w:ilvl="2" w:tentative="1">
+      <w:start w:val="1"/>
+      <w:numFmt w:val="bullet"/>
+      <w:lvlText w:val=""/>
+      <w:lvlJc w:val="left"/>
+      <w:pPr>
+        <w:tabs>
+          <w:tab w:val="num" w:pos="2160"/>
+        </w:tabs>
+        <w:ind w:left="2160" w:hanging="360"/>
+      </w:pPr>
+      <w:rPr>
+        <w:rFonts w:ascii="Wingdings" w:hAnsi="Wingdings" w:hint="default"/>
+        <w:sz w:val="20"/>
+      </w:rPr>
+    </w:lvl>
+    <w:lvl w:ilvl="3" w:tentative="1">
+      <w:start w:val="1"/>
+      <w:numFmt w:val="bullet"/>
+      <w:lvlText w:val=""/>
+      <w:lvlJc w:val="left"/>
+      <w:pPr>
+        <w:tabs>
+          <w:tab w:val="num" w:pos="2880"/>
+        </w:tabs>
+        <w:ind w:left="2880" w:hanging="360"/>
+      </w:pPr>
+      <w:rPr>
+        <w:rFonts w:ascii="Wingdings" w:hAnsi="Wingdings" w:hint="default"/>
+        <w:sz w:val="20"/>
+      </w:rPr>
+    </w:lvl>
+    <w:lvl w:ilvl="4" w:tentative="1">
+      <w:start w:val="1"/>
+      <w:numFmt w:val="bullet"/>
+      <w:lvlText w:val=""/>
+      <w:lvlJc w:val="left"/>
+      <w:pPr>
+        <w:tabs>
+          <w:tab w:val="num" w:pos="3600"/>
+        </w:tabs>
+        <w:ind w:left="3600" w:hanging="360"/>
+      </w:pPr>
+      <w:rPr>
+        <w:rFonts w:ascii="Wingdings" w:hAnsi="Wingdings" w:hint="default"/>
+        <w:sz w:val="20"/>
+      </w:rPr>
+    </w:lvl>
+    <w:lvl w:ilvl="5" w:tentative="1">
+      <w:start w:val="1"/>
+      <w:numFmt w:val="bullet"/>
+      <w:lvlText w:val=""/>
+      <w:lvlJc w:val="left"/>
+      <w:pPr>
+        <w:tabs>
+          <w:tab w:val="num" w:pos="4320"/>
+        </w:tabs>
+        <w:ind w:left="4320" w:hanging="360"/>
+      </w:pPr>
+      <w:rPr>
+        <w:rFonts w:ascii="Wingdings" w:hAnsi="Wingdings" w:hint="default"/>
+        <w:sz w:val="20"/>
+      </w:rPr>
+    </w:lvl>
+    <w:lvl w:ilvl="6" w:tentative="1">
+      <w:start w:val="1"/>
+      <w:numFmt w:val="bullet"/>
+      <w:lvlText w:val=""/>
+      <w:lvlJc w:val="left"/>
+      <w:pPr>
+        <w:tabs>
+          <w:tab w:val="num" w:pos="5040"/>
+        </w:tabs>
+        <w:ind w:left="5040" w:hanging="360"/>
+      </w:pPr>
+      <w:rPr>
+        <w:rFonts w:ascii="Wingdings" w:hAnsi="Wingdings" w:hint="default"/>
+        <w:sz w:val="20"/>
+      </w:rPr>
+    </w:lvl>
+    <w:lvl w:ilvl="7" w:tentative="1">
+      <w:start w:val="1"/>
+      <w:numFmt w:val="bullet"/>
+      <w:lvlText w:val=""/>
+      <w:lvlJc w:val="left"/>
+      <w:pPr>
+        <w:tabs>
+          <w:tab w:val="num" w:pos="5760"/>
+        </w:tabs>
+        <w:ind w:left="5760" w:hanging="360"/>
+      </w:pPr>
+      <w:rPr>
+        <w:rFonts w:ascii="Wingdings" w:hAnsi="Wingdings" w:hint="default"/>
+        <w:sz w:val="20"/>
+      </w:rPr>
+    </w:lvl>
+    <w:lvl w:ilvl="8" w:tentative="1">
+      <w:start w:val="1"/>
+      <w:numFmt w:val="bullet"/>
+      <w:lvlText w:val=""/>
+      <w:lvlJc w:val="left"/>
+      <w:pPr>
+        <w:tabs>
+          <w:tab w:val="num" w:pos="6480"/>
+        </w:tabs>
+        <w:ind w:left="6480" w:hanging="360"/>
+      </w:pPr>
+      <w:rPr>
+        <w:rFonts w:ascii="Wingdings" w:hAnsi="Wingdings" w:hint="default"/>
+        <w:sz w:val="20"/>
+      </w:rPr>
+    </w:lvl>
+  </w:abstractNum>
+  <w:abstractNum w:abstractNumId="6" w15:restartNumberingAfterBreak="0">
     <w:nsid w:val="629E0DD2"/>
     <w:multiLevelType w:val="multilevel"/>
     <w:tmpl w:val="D93C63C6"/>
@@ -2281,7 +3130,7 @@
       </w:rPr>
     </w:lvl>
   </w:abstractNum>
-  <w:abstractNum w:abstractNumId="6" w15:restartNumberingAfterBreak="0">
+  <w:abstractNum w:abstractNumId="7" w15:restartNumberingAfterBreak="0">
     <w:nsid w:val="67EC062D"/>
     <w:multiLevelType w:val="multilevel"/>
     <w:tmpl w:val="58866C52"/>
@@ -2398,7 +3247,7 @@
       </w:pPr>
     </w:lvl>
   </w:abstractNum>
-  <w:abstractNum w:abstractNumId="7" w15:restartNumberingAfterBreak="0">
+  <w:abstractNum w:abstractNumId="8" w15:restartNumberingAfterBreak="0">
     <w:nsid w:val="7843028E"/>
     <w:multiLevelType w:val="multilevel"/>
     <w:tmpl w:val="66D45EAC"/>
@@ -2522,13 +3371,13 @@
     <w:abstractNumId w:val="4"/>
   </w:num>
   <w:num w:numId="3" w16cid:durableId="345134221">
-    <w:abstractNumId w:val="5"/>
+    <w:abstractNumId w:val="6"/>
   </w:num>
   <w:num w:numId="4" w16cid:durableId="875431334">
-    <w:abstractNumId w:val="7"/>
+    <w:abstractNumId w:val="8"/>
   </w:num>
   <w:num w:numId="5" w16cid:durableId="288165304">
-    <w:abstractNumId w:val="6"/>
+    <w:abstractNumId w:val="7"/>
   </w:num>
   <w:num w:numId="6" w16cid:durableId="1292978057">
     <w:abstractNumId w:val="1"/>
@@ -2538,6 +3387,9 @@
   </w:num>
   <w:num w:numId="8" w16cid:durableId="118691436">
     <w:abstractNumId w:val="0"/>
+  </w:num>
+  <w:num w:numId="9" w16cid:durableId="707879629">
+    <w:abstractNumId w:val="5"/>
   </w:num>
 </w:numbering>
 </file>

</xml_diff>